<commit_message>
error ConmpName in Templates
</commit_message>
<xml_diff>
--- a/templates/Договор БФЛ ипотека рассрочка4.docx
+++ b/templates/Договор БФЛ ипотека рассрочка4.docx
@@ -11,6 +11,8 @@
           <w:b/>
         </w:rPr>
       </w:pPr>
+      <w:bookmarkStart w:id="0" w:name="_GoBack"/>
+      <w:bookmarkEnd w:id="0"/>
       <w:r>
         <w:rPr>
           <w:rFonts w:ascii="Times New Roman" w:hAnsi="Times New Roman"/>
@@ -14641,7 +14643,23 @@
           <w:sz w:val="20"/>
           <w:szCs w:val="20"/>
         </w:rPr>
-        <w:t>7. Судебные расходы необходимо перечислить банковским платежом на реквизиты, которые предоставляются сотрудниками ООО ФПК «Альтернатива».</w:t>
+        <w:t xml:space="preserve">7. Судебные расходы необходимо перечислить банковским платежом на реквизиты, которые предоставляются сотрудниками </w:t>
+      </w:r>
+      <w:r>
+        <w:rPr>
+          <w:rFonts w:ascii="Times New Roman" w:hAnsi="Times New Roman"/>
+          <w:sz w:val="20"/>
+          <w:szCs w:val="20"/>
+        </w:rPr>
+        <w:t>${COMPNAME}</w:t>
+      </w:r>
+      <w:r>
+        <w:rPr>
+          <w:rFonts w:ascii="Times New Roman" w:hAnsi="Times New Roman"/>
+          <w:sz w:val="20"/>
+          <w:szCs w:val="20"/>
+        </w:rPr>
+        <w:t>.</w:t>
       </w:r>
     </w:p>
     <w:p>
@@ -14868,7 +14886,23 @@
           <w:sz w:val="20"/>
           <w:szCs w:val="20"/>
         </w:rPr>
-        <w:t>15. Стоимость нотариальной доверенности от Заказчика на ООО ФПК «Альтернатива» составляет от 2000 до 3000 рублей, согласно тарифам устанавливаемым нотариусом.</w:t>
+        <w:t xml:space="preserve">15. Стоимость нотариальной доверенности от Заказчика на </w:t>
+      </w:r>
+      <w:r>
+        <w:rPr>
+          <w:rFonts w:ascii="Times New Roman" w:hAnsi="Times New Roman"/>
+          <w:sz w:val="20"/>
+          <w:szCs w:val="20"/>
+        </w:rPr>
+        <w:t>${COMPNAME}</w:t>
+      </w:r>
+      <w:r>
+        <w:rPr>
+          <w:rFonts w:ascii="Times New Roman" w:hAnsi="Times New Roman"/>
+          <w:sz w:val="20"/>
+          <w:szCs w:val="20"/>
+        </w:rPr>
+        <w:t>составляет от 2000 до 3000 рублей, согласно тарифам устанавливаемым нотариусом.</w:t>
       </w:r>
     </w:p>
     <w:p>
@@ -15335,7 +15369,23 @@
           <w:sz w:val="20"/>
           <w:szCs w:val="20"/>
         </w:rPr>
-        <w:t>19. В течение срока действия настоящего Договора у меня возникают обязательства перед ООО ФПК «Альтернатива» по внесению ежемесячного/единовременного абонентского платежа за оказание юридических услуг в соответствии с разделом 4 настоящего Договора.</w:t>
+        <w:t xml:space="preserve">19. В течение срока действия настоящего Договора у меня возникают обязательства перед </w:t>
+      </w:r>
+      <w:r>
+        <w:rPr>
+          <w:rFonts w:ascii="Times New Roman" w:hAnsi="Times New Roman"/>
+          <w:sz w:val="20"/>
+          <w:szCs w:val="20"/>
+        </w:rPr>
+        <w:t>${COMPNAME}</w:t>
+      </w:r>
+      <w:r>
+        <w:rPr>
+          <w:rFonts w:ascii="Times New Roman" w:hAnsi="Times New Roman"/>
+          <w:sz w:val="20"/>
+          <w:szCs w:val="20"/>
+        </w:rPr>
+        <w:t>по внесению ежемесячного/единовременного абонентского платежа за оказание юридических услуг в соответствии с разделом 4 настоящего Договора.</w:t>
       </w:r>
     </w:p>
     <w:p>
@@ -15391,7 +15441,23 @@
           <w:sz w:val="20"/>
           <w:szCs w:val="20"/>
         </w:rPr>
-        <w:t xml:space="preserve">21.Я обязан отвечать на входящие телефонные звонки и СМС-сообщения от ООО ФПК «Альтернатива». Мне разъяснено и понятно, </w:t>
+        <w:t xml:space="preserve">21.Я обязан отвечать на входящие телефонные звонки и СМС-сообщения от </w:t>
+      </w:r>
+      <w:r>
+        <w:rPr>
+          <w:rFonts w:ascii="Times New Roman" w:hAnsi="Times New Roman"/>
+          <w:sz w:val="20"/>
+          <w:szCs w:val="20"/>
+        </w:rPr>
+        <w:t>${COMPNAME}</w:t>
+      </w:r>
+      <w:r>
+        <w:rPr>
+          <w:rFonts w:ascii="Times New Roman" w:hAnsi="Times New Roman"/>
+          <w:sz w:val="20"/>
+          <w:szCs w:val="20"/>
+        </w:rPr>
+        <w:t xml:space="preserve">. Мне разъяснено и понятно, </w:t>
       </w:r>
       <w:r>
         <w:rPr>
@@ -15407,7 +15473,23 @@
           <w:sz w:val="20"/>
           <w:szCs w:val="20"/>
         </w:rPr>
-        <w:t xml:space="preserve"> если сотрудники ООО ФПК «Альтернатива» не смогут до меня дозвониться по номеру телефона, указанному в настоящем Договоре, риск неблагоприятных последствий, вытекающих из указанных действий, ложится на Заказчика.</w:t>
+        <w:t xml:space="preserve"> если сотрудники </w:t>
+      </w:r>
+      <w:r>
+        <w:rPr>
+          <w:rFonts w:ascii="Times New Roman" w:hAnsi="Times New Roman"/>
+          <w:sz w:val="20"/>
+          <w:szCs w:val="20"/>
+        </w:rPr>
+        <w:t>${COMPNAME}</w:t>
+      </w:r>
+      <w:r>
+        <w:rPr>
+          <w:rFonts w:ascii="Times New Roman" w:hAnsi="Times New Roman"/>
+          <w:sz w:val="20"/>
+          <w:szCs w:val="20"/>
+        </w:rPr>
+        <w:t>не смогут до меня дозвониться по номеру телефона, указанному в настоящем Договоре, риск неблагоприятных последствий, вытекающих из указанных действий, ложится на Заказчика.</w:t>
       </w:r>
     </w:p>
     <w:p>
@@ -15623,8 +15705,6 @@
           <w:szCs w:val="20"/>
         </w:rPr>
       </w:pPr>
-      <w:bookmarkStart w:id="0" w:name="_GoBack"/>
-      <w:bookmarkEnd w:id="0"/>
     </w:p>
     <w:p>
       <w:pPr>
@@ -16005,7 +16085,7 @@
       <w:rPr>
         <w:noProof/>
       </w:rPr>
-      <w:t>13</w:t>
+      <w:t>14</w:t>
     </w:r>
     <w:r>
       <w:fldChar w:fldCharType="end"/>
@@ -17817,7 +17897,7 @@
 </file>
 
 <file path=customXml/itemProps1.xml><?xml version="1.0" encoding="utf-8"?>
-<ds:datastoreItem xmlns:ds="http://schemas.openxmlformats.org/officeDocument/2006/customXml" ds:itemID="{C1B79AC8-F500-4B93-AFE5-2C032C323FAA}">
+<ds:datastoreItem xmlns:ds="http://schemas.openxmlformats.org/officeDocument/2006/customXml" ds:itemID="{56B7C30E-023B-4D00-914D-08E7E0AEE5EE}">
   <ds:schemaRefs>
     <ds:schemaRef ds:uri="http://schemas.openxmlformats.org/officeDocument/2006/bibliography"/>
   </ds:schemaRefs>

</xml_diff>